<commit_message>
update UDP CLient and Server
</commit_message>
<xml_diff>
--- a/Project 1/cosc650projectf12.docx
+++ b/Project 1/cosc650projectf12.docx
@@ -132,6 +132,7 @@
           <w:szCs w:val="20"/>
         </w:rPr>
       </w:pPr>
+      <w:proofErr w:type="gramStart"/>
       <w:r>
         <w:rPr>
           <w:rFonts w:ascii="Times New Roman" w:hAnsi="Times New Roman" w:cs="Times New Roman"/>
@@ -159,6 +160,7 @@
         </w:rPr>
         <w:t>.</w:t>
       </w:r>
+      <w:proofErr w:type="gramEnd"/>
     </w:p>
     <w:p>
       <w:pPr>
@@ -944,7 +946,16 @@
           <w:sz w:val="20"/>
           <w:szCs w:val="20"/>
         </w:rPr>
-        <w:t>(MS Word) named groupname</w:t>
+        <w:t xml:space="preserve">(MS Word) named </w:t>
+      </w:r>
+      <w:proofErr w:type="spellStart"/>
+      <w:r>
+        <w:rPr>
+          <w:rFonts w:ascii="Times New Roman" w:hAnsi="Times New Roman" w:cs="Times New Roman"/>
+          <w:sz w:val="20"/>
+          <w:szCs w:val="20"/>
+        </w:rPr>
+        <w:t>groupname</w:t>
       </w:r>
       <w:r>
         <w:rPr>
@@ -960,7 +971,16 @@
           <w:sz w:val="20"/>
           <w:szCs w:val="20"/>
         </w:rPr>
-        <w:t xml:space="preserve">Readme </w:t>
+        <w:t>Readme</w:t>
+      </w:r>
+      <w:proofErr w:type="spellEnd"/>
+      <w:r>
+        <w:rPr>
+          <w:rFonts w:ascii="Times New Roman" w:hAnsi="Times New Roman" w:cs="Times New Roman"/>
+          <w:sz w:val="20"/>
+          <w:szCs w:val="20"/>
+        </w:rPr>
+        <w:t xml:space="preserve"> </w:t>
       </w:r>
       <w:r>
         <w:rPr>
@@ -995,8 +1015,18 @@
           <w:sz w:val="20"/>
           <w:szCs w:val="20"/>
         </w:rPr>
-        <w:t>c) A file named groupnameTCPResult</w:t>
-      </w:r>
+        <w:t xml:space="preserve">c) A file named </w:t>
+      </w:r>
+      <w:proofErr w:type="spellStart"/>
+      <w:r>
+        <w:rPr>
+          <w:rFonts w:ascii="Times New Roman" w:hAnsi="Times New Roman" w:cs="Times New Roman"/>
+          <w:sz w:val="20"/>
+          <w:szCs w:val="20"/>
+        </w:rPr>
+        <w:t>groupnameTCPResult</w:t>
+      </w:r>
+      <w:proofErr w:type="spellEnd"/>
       <w:r>
         <w:rPr>
           <w:rFonts w:ascii="Times New Roman" w:hAnsi="Times New Roman" w:cs="Times New Roman"/>
@@ -1223,7 +1253,25 @@
           <w:sz w:val="20"/>
           <w:szCs w:val="20"/>
         </w:rPr>
-        <w:t xml:space="preserve"> ack back to the client</w:t>
+        <w:t xml:space="preserve"> </w:t>
+      </w:r>
+      <w:proofErr w:type="spellStart"/>
+      <w:r>
+        <w:rPr>
+          <w:rFonts w:ascii="Times New Roman" w:hAnsi="Times New Roman" w:cs="Times New Roman"/>
+          <w:sz w:val="20"/>
+          <w:szCs w:val="20"/>
+        </w:rPr>
+        <w:t>ack</w:t>
+      </w:r>
+      <w:proofErr w:type="spellEnd"/>
+      <w:r>
+        <w:rPr>
+          <w:rFonts w:ascii="Times New Roman" w:hAnsi="Times New Roman" w:cs="Times New Roman"/>
+          <w:sz w:val="20"/>
+          <w:szCs w:val="20"/>
+        </w:rPr>
+        <w:t xml:space="preserve"> back to the client</w:t>
       </w:r>
       <w:r>
         <w:rPr>
@@ -1239,7 +1287,25 @@
           <w:sz w:val="20"/>
           <w:szCs w:val="20"/>
         </w:rPr>
-        <w:t>ystem time ts at the server when the message is received</w:t>
+        <w:t xml:space="preserve">ystem time </w:t>
+      </w:r>
+      <w:proofErr w:type="spellStart"/>
+      <w:r>
+        <w:rPr>
+          <w:rFonts w:ascii="Times New Roman" w:hAnsi="Times New Roman" w:cs="Times New Roman"/>
+          <w:sz w:val="20"/>
+          <w:szCs w:val="20"/>
+        </w:rPr>
+        <w:t>ts</w:t>
+      </w:r>
+      <w:proofErr w:type="spellEnd"/>
+      <w:r>
+        <w:rPr>
+          <w:rFonts w:ascii="Times New Roman" w:hAnsi="Times New Roman" w:cs="Times New Roman"/>
+          <w:sz w:val="20"/>
+          <w:szCs w:val="20"/>
+        </w:rPr>
+        <w:t xml:space="preserve"> at the server when the message is received</w:t>
       </w:r>
       <w:r>
         <w:rPr>
@@ -1350,8 +1416,18 @@
           <w:sz w:val="20"/>
           <w:szCs w:val="20"/>
         </w:rPr>
-        <w:t>ystem time at the server ts</w:t>
-      </w:r>
+        <w:t xml:space="preserve">ystem time at the server </w:t>
+      </w:r>
+      <w:proofErr w:type="spellStart"/>
+      <w:r>
+        <w:rPr>
+          <w:rFonts w:ascii="Times New Roman" w:hAnsi="Times New Roman" w:cs="Times New Roman"/>
+          <w:sz w:val="20"/>
+          <w:szCs w:val="20"/>
+        </w:rPr>
+        <w:t>ts</w:t>
+      </w:r>
+      <w:proofErr w:type="spellEnd"/>
       <w:r>
         <w:rPr>
           <w:rFonts w:ascii="Times New Roman" w:hAnsi="Times New Roman" w:cs="Times New Roman"/>
@@ -1405,7 +1481,25 @@
           <w:sz w:val="20"/>
           <w:szCs w:val="20"/>
         </w:rPr>
-        <w:t>When the client gets the ack, it prints:</w:t>
+        <w:t xml:space="preserve">When the client gets the </w:t>
+      </w:r>
+      <w:proofErr w:type="spellStart"/>
+      <w:r>
+        <w:rPr>
+          <w:rFonts w:ascii="Times New Roman" w:hAnsi="Times New Roman" w:cs="Times New Roman"/>
+          <w:sz w:val="20"/>
+          <w:szCs w:val="20"/>
+        </w:rPr>
+        <w:t>ack</w:t>
+      </w:r>
+      <w:proofErr w:type="spellEnd"/>
+      <w:r>
+        <w:rPr>
+          <w:rFonts w:ascii="Times New Roman" w:hAnsi="Times New Roman" w:cs="Times New Roman"/>
+          <w:sz w:val="20"/>
+          <w:szCs w:val="20"/>
+        </w:rPr>
+        <w:t>, it prints:</w:t>
       </w:r>
       <w:r>
         <w:rPr>
@@ -1421,8 +1515,18 @@
           <w:sz w:val="20"/>
           <w:szCs w:val="20"/>
         </w:rPr>
-        <w:t>ystem time tc2 when the client gets the ack</w:t>
-      </w:r>
+        <w:t xml:space="preserve">ystem time tc2 when the client gets the </w:t>
+      </w:r>
+      <w:proofErr w:type="spellStart"/>
+      <w:r>
+        <w:rPr>
+          <w:rFonts w:ascii="Times New Roman" w:hAnsi="Times New Roman" w:cs="Times New Roman"/>
+          <w:sz w:val="20"/>
+          <w:szCs w:val="20"/>
+        </w:rPr>
+        <w:t>ack</w:t>
+      </w:r>
+      <w:proofErr w:type="spellEnd"/>
       <w:r>
         <w:rPr>
           <w:rFonts w:ascii="Times New Roman" w:hAnsi="Times New Roman" w:cs="Times New Roman"/>
@@ -1453,7 +1557,25 @@
           <w:sz w:val="20"/>
           <w:szCs w:val="20"/>
         </w:rPr>
-        <w:t xml:space="preserve">he time ts when </w:t>
+        <w:t xml:space="preserve">he time </w:t>
+      </w:r>
+      <w:proofErr w:type="spellStart"/>
+      <w:r>
+        <w:rPr>
+          <w:rFonts w:ascii="Times New Roman" w:hAnsi="Times New Roman" w:cs="Times New Roman"/>
+          <w:sz w:val="20"/>
+          <w:szCs w:val="20"/>
+        </w:rPr>
+        <w:t>ts</w:t>
+      </w:r>
+      <w:proofErr w:type="spellEnd"/>
+      <w:r>
+        <w:rPr>
+          <w:rFonts w:ascii="Times New Roman" w:hAnsi="Times New Roman" w:cs="Times New Roman"/>
+          <w:sz w:val="20"/>
+          <w:szCs w:val="20"/>
+        </w:rPr>
+        <w:t xml:space="preserve"> when </w:t>
       </w:r>
       <w:r>
         <w:rPr>
@@ -1500,7 +1622,25 @@
           <w:sz w:val="20"/>
           <w:szCs w:val="20"/>
         </w:rPr>
-        <w:t>If the ack is not received, within a certain time</w:t>
+        <w:t xml:space="preserve">If the </w:t>
+      </w:r>
+      <w:proofErr w:type="spellStart"/>
+      <w:r>
+        <w:rPr>
+          <w:rFonts w:ascii="Times New Roman" w:hAnsi="Times New Roman" w:cs="Times New Roman"/>
+          <w:sz w:val="20"/>
+          <w:szCs w:val="20"/>
+        </w:rPr>
+        <w:t>ack</w:t>
+      </w:r>
+      <w:proofErr w:type="spellEnd"/>
+      <w:r>
+        <w:rPr>
+          <w:rFonts w:ascii="Times New Roman" w:hAnsi="Times New Roman" w:cs="Times New Roman"/>
+          <w:sz w:val="20"/>
+          <w:szCs w:val="20"/>
+        </w:rPr>
+        <w:t xml:space="preserve"> is not received, within a certain time</w:t>
       </w:r>
       <w:r>
         <w:rPr>
@@ -1658,7 +1798,25 @@
           <w:sz w:val="20"/>
           <w:szCs w:val="20"/>
         </w:rPr>
-        <w:t xml:space="preserve">until an ack </w:t>
+        <w:t xml:space="preserve">until an </w:t>
+      </w:r>
+      <w:proofErr w:type="spellStart"/>
+      <w:r>
+        <w:rPr>
+          <w:rFonts w:ascii="Times New Roman" w:hAnsi="Times New Roman" w:cs="Times New Roman"/>
+          <w:sz w:val="20"/>
+          <w:szCs w:val="20"/>
+        </w:rPr>
+        <w:t>ack</w:t>
+      </w:r>
+      <w:proofErr w:type="spellEnd"/>
+      <w:r>
+        <w:rPr>
+          <w:rFonts w:ascii="Times New Roman" w:hAnsi="Times New Roman" w:cs="Times New Roman"/>
+          <w:sz w:val="20"/>
+          <w:szCs w:val="20"/>
+        </w:rPr>
+        <w:t xml:space="preserve"> </w:t>
       </w:r>
       <w:r>
         <w:rPr>
@@ -1713,7 +1871,25 @@
           <w:sz w:val="20"/>
           <w:szCs w:val="20"/>
         </w:rPr>
-        <w:t xml:space="preserve"> an ack </w:t>
+        <w:t xml:space="preserve"> an </w:t>
+      </w:r>
+      <w:proofErr w:type="spellStart"/>
+      <w:r>
+        <w:rPr>
+          <w:rFonts w:ascii="Times New Roman" w:hAnsi="Times New Roman" w:cs="Times New Roman"/>
+          <w:sz w:val="20"/>
+          <w:szCs w:val="20"/>
+        </w:rPr>
+        <w:t>ack</w:t>
+      </w:r>
+      <w:proofErr w:type="spellEnd"/>
+      <w:r>
+        <w:rPr>
+          <w:rFonts w:ascii="Times New Roman" w:hAnsi="Times New Roman" w:cs="Times New Roman"/>
+          <w:sz w:val="20"/>
+          <w:szCs w:val="20"/>
+        </w:rPr>
+        <w:t xml:space="preserve"> </w:t>
       </w:r>
       <w:r>
         <w:rPr>
@@ -1866,8 +2042,18 @@
           <w:sz w:val="20"/>
           <w:szCs w:val="20"/>
         </w:rPr>
-        <w:t>(i</w:t>
-      </w:r>
+        <w:t>(</w:t>
+      </w:r>
+      <w:proofErr w:type="spellStart"/>
+      <w:r>
+        <w:rPr>
+          <w:rFonts w:ascii="Times New Roman" w:hAnsi="Times New Roman" w:cs="Times New Roman"/>
+          <w:sz w:val="20"/>
+          <w:szCs w:val="20"/>
+        </w:rPr>
+        <w:t>i</w:t>
+      </w:r>
+      <w:proofErr w:type="spellEnd"/>
       <w:r>
         <w:rPr>
           <w:rFonts w:ascii="Times New Roman" w:hAnsi="Times New Roman" w:cs="Times New Roman"/>
@@ -1907,8 +2093,37 @@
           <w:szCs w:val="20"/>
           <w:highlight w:val="yellow"/>
         </w:rPr>
-        <w:t>= 200 ms</w:t>
-      </w:r>
+        <w:t xml:space="preserve">= </w:t>
+      </w:r>
+      <w:r>
+        <w:rPr>
+          <w:rFonts w:ascii="Times New Roman" w:hAnsi="Times New Roman" w:cs="Times New Roman"/>
+          <w:sz w:val="20"/>
+          <w:szCs w:val="20"/>
+          <w:highlight w:val="yellow"/>
+        </w:rPr>
+        <w:t>100-</w:t>
+      </w:r>
+      <w:r>
+        <w:rPr>
+          <w:rFonts w:ascii="Times New Roman" w:hAnsi="Times New Roman" w:cs="Times New Roman"/>
+          <w:sz w:val="20"/>
+          <w:szCs w:val="20"/>
+          <w:highlight w:val="yellow"/>
+        </w:rPr>
+        <w:t xml:space="preserve">200 </w:t>
+      </w:r>
+      <w:proofErr w:type="spellStart"/>
+      <w:r>
+        <w:rPr>
+          <w:rFonts w:ascii="Times New Roman" w:hAnsi="Times New Roman" w:cs="Times New Roman"/>
+          <w:sz w:val="20"/>
+          <w:szCs w:val="20"/>
+          <w:highlight w:val="yellow"/>
+        </w:rPr>
+        <w:t>ms</w:t>
+      </w:r>
+      <w:proofErr w:type="spellEnd"/>
     </w:p>
     <w:p>
       <w:pPr>
@@ -2045,8 +2260,19 @@
           <w:szCs w:val="20"/>
           <w:highlight w:val="yellow"/>
         </w:rPr>
-        <w:t xml:space="preserve"> ms</w:t>
-      </w:r>
+        <w:t xml:space="preserve"> </w:t>
+      </w:r>
+      <w:proofErr w:type="spellStart"/>
+      <w:r>
+        <w:rPr>
+          <w:rFonts w:ascii="Times New Roman" w:hAnsi="Times New Roman" w:cs="Times New Roman"/>
+          <w:sz w:val="20"/>
+          <w:szCs w:val="20"/>
+          <w:highlight w:val="yellow"/>
+        </w:rPr>
+        <w:t>ms</w:t>
+      </w:r>
+      <w:proofErr w:type="spellEnd"/>
     </w:p>
     <w:p>
       <w:pPr>
@@ -2075,7 +2301,25 @@
           <w:sz w:val="20"/>
           <w:szCs w:val="20"/>
         </w:rPr>
-        <w:t xml:space="preserve">The timeout process should be managed so that the client can simultaneously start the “timer” and also receive acks. Similarly, the server should be able to receive incoming messages while it is processing a message.   </w:t>
+        <w:t xml:space="preserve">The timeout process should be managed so that the client can simultaneously start the “timer” and also receive </w:t>
+      </w:r>
+      <w:proofErr w:type="spellStart"/>
+      <w:r>
+        <w:rPr>
+          <w:rFonts w:ascii="Times New Roman" w:hAnsi="Times New Roman" w:cs="Times New Roman"/>
+          <w:sz w:val="20"/>
+          <w:szCs w:val="20"/>
+        </w:rPr>
+        <w:t>acks</w:t>
+      </w:r>
+      <w:proofErr w:type="spellEnd"/>
+      <w:r>
+        <w:rPr>
+          <w:rFonts w:ascii="Times New Roman" w:hAnsi="Times New Roman" w:cs="Times New Roman"/>
+          <w:sz w:val="20"/>
+          <w:szCs w:val="20"/>
+        </w:rPr>
+        <w:t xml:space="preserve">. Similarly, the server should be able to receive incoming messages while it is processing a message.   </w:t>
       </w:r>
     </w:p>
     <w:p>
@@ -2114,7 +2358,43 @@
           <w:sz w:val="20"/>
           <w:szCs w:val="20"/>
         </w:rPr>
-        <w:t>a) Code for the server and client named groupnameUDPClient (or UDPServer)</w:t>
+        <w:t xml:space="preserve">a) Code for the server and client named </w:t>
+      </w:r>
+      <w:proofErr w:type="spellStart"/>
+      <w:r>
+        <w:rPr>
+          <w:rFonts w:ascii="Times New Roman" w:hAnsi="Times New Roman" w:cs="Times New Roman"/>
+          <w:sz w:val="20"/>
+          <w:szCs w:val="20"/>
+        </w:rPr>
+        <w:t>groupnameUDPClient</w:t>
+      </w:r>
+      <w:proofErr w:type="spellEnd"/>
+      <w:r>
+        <w:rPr>
+          <w:rFonts w:ascii="Times New Roman" w:hAnsi="Times New Roman" w:cs="Times New Roman"/>
+          <w:sz w:val="20"/>
+          <w:szCs w:val="20"/>
+        </w:rPr>
+        <w:t xml:space="preserve"> (or </w:t>
+      </w:r>
+      <w:proofErr w:type="spellStart"/>
+      <w:r>
+        <w:rPr>
+          <w:rFonts w:ascii="Times New Roman" w:hAnsi="Times New Roman" w:cs="Times New Roman"/>
+          <w:sz w:val="20"/>
+          <w:szCs w:val="20"/>
+        </w:rPr>
+        <w:t>UDPServer</w:t>
+      </w:r>
+      <w:proofErr w:type="spellEnd"/>
+      <w:r>
+        <w:rPr>
+          <w:rFonts w:ascii="Times New Roman" w:hAnsi="Times New Roman" w:cs="Times New Roman"/>
+          <w:sz w:val="20"/>
+          <w:szCs w:val="20"/>
+        </w:rPr>
+        <w:t>)</w:t>
       </w:r>
     </w:p>
     <w:p>
@@ -2133,7 +2413,16 @@
           <w:sz w:val="20"/>
           <w:szCs w:val="20"/>
         </w:rPr>
-        <w:t>b) A readme file (MS Word) named groupname</w:t>
+        <w:t xml:space="preserve">b) A readme file (MS Word) named </w:t>
+      </w:r>
+      <w:proofErr w:type="spellStart"/>
+      <w:r>
+        <w:rPr>
+          <w:rFonts w:ascii="Times New Roman" w:hAnsi="Times New Roman" w:cs="Times New Roman"/>
+          <w:sz w:val="20"/>
+          <w:szCs w:val="20"/>
+        </w:rPr>
+        <w:t>groupname</w:t>
       </w:r>
       <w:r>
         <w:rPr>
@@ -2149,7 +2438,16 @@
           <w:sz w:val="20"/>
           <w:szCs w:val="20"/>
         </w:rPr>
-        <w:t>Readme with instructions on how to compile/run the program</w:t>
+        <w:t>Readme</w:t>
+      </w:r>
+      <w:proofErr w:type="spellEnd"/>
+      <w:r>
+        <w:rPr>
+          <w:rFonts w:ascii="Times New Roman" w:hAnsi="Times New Roman" w:cs="Times New Roman"/>
+          <w:sz w:val="20"/>
+          <w:szCs w:val="20"/>
+        </w:rPr>
+        <w:t xml:space="preserve"> with instructions on how to compile/run the program</w:t>
       </w:r>
     </w:p>
     <w:p>
@@ -2168,7 +2466,25 @@
           <w:sz w:val="20"/>
           <w:szCs w:val="20"/>
         </w:rPr>
-        <w:t xml:space="preserve">c) A file named groupnameUDPResult containing the output for the above cases </w:t>
+        <w:t xml:space="preserve">c) A file named </w:t>
+      </w:r>
+      <w:proofErr w:type="spellStart"/>
+      <w:r>
+        <w:rPr>
+          <w:rFonts w:ascii="Times New Roman" w:hAnsi="Times New Roman" w:cs="Times New Roman"/>
+          <w:sz w:val="20"/>
+          <w:szCs w:val="20"/>
+        </w:rPr>
+        <w:t>groupnameUDPResult</w:t>
+      </w:r>
+      <w:proofErr w:type="spellEnd"/>
+      <w:r>
+        <w:rPr>
+          <w:rFonts w:ascii="Times New Roman" w:hAnsi="Times New Roman" w:cs="Times New Roman"/>
+          <w:sz w:val="20"/>
+          <w:szCs w:val="20"/>
+        </w:rPr>
+        <w:t xml:space="preserve"> containing the output for the above cases </w:t>
       </w:r>
       <w:r>
         <w:rPr>
@@ -2238,7 +2554,25 @@
           <w:sz w:val="20"/>
           <w:szCs w:val="20"/>
         </w:rPr>
-        <w:t>using Wireshark.</w:t>
+        <w:t xml:space="preserve">using </w:t>
+      </w:r>
+      <w:proofErr w:type="spellStart"/>
+      <w:r>
+        <w:rPr>
+          <w:rFonts w:ascii="Times New Roman" w:hAnsi="Times New Roman" w:cs="Times New Roman"/>
+          <w:sz w:val="20"/>
+          <w:szCs w:val="20"/>
+        </w:rPr>
+        <w:t>Wireshark</w:t>
+      </w:r>
+      <w:proofErr w:type="spellEnd"/>
+      <w:r>
+        <w:rPr>
+          <w:rFonts w:ascii="Times New Roman" w:hAnsi="Times New Roman" w:cs="Times New Roman"/>
+          <w:sz w:val="20"/>
+          <w:szCs w:val="20"/>
+        </w:rPr>
+        <w:t>.</w:t>
       </w:r>
       <w:r>
         <w:rPr>
@@ -2465,15 +2799,69 @@
           <w:sz w:val="20"/>
           <w:szCs w:val="20"/>
         </w:rPr>
-        <w:t xml:space="preserve">The actual Wireshark capture </w:t>
-      </w:r>
-      <w:r>
-        <w:rPr>
-          <w:rFonts w:ascii="Times New Roman" w:hAnsi="Times New Roman" w:cs="Times New Roman"/>
-          <w:sz w:val="20"/>
-          <w:szCs w:val="20"/>
-        </w:rPr>
-        <w:t>.pcap file that includes the packet you used (named groupnameWS)</w:t>
+        <w:t xml:space="preserve">The actual </w:t>
+      </w:r>
+      <w:proofErr w:type="spellStart"/>
+      <w:r>
+        <w:rPr>
+          <w:rFonts w:ascii="Times New Roman" w:hAnsi="Times New Roman" w:cs="Times New Roman"/>
+          <w:sz w:val="20"/>
+          <w:szCs w:val="20"/>
+        </w:rPr>
+        <w:t>Wireshark</w:t>
+      </w:r>
+      <w:proofErr w:type="spellEnd"/>
+      <w:r>
+        <w:rPr>
+          <w:rFonts w:ascii="Times New Roman" w:hAnsi="Times New Roman" w:cs="Times New Roman"/>
+          <w:sz w:val="20"/>
+          <w:szCs w:val="20"/>
+        </w:rPr>
+        <w:t xml:space="preserve"> capture </w:t>
+      </w:r>
+      <w:r>
+        <w:rPr>
+          <w:rFonts w:ascii="Times New Roman" w:hAnsi="Times New Roman" w:cs="Times New Roman"/>
+          <w:sz w:val="20"/>
+          <w:szCs w:val="20"/>
+        </w:rPr>
+        <w:t>.</w:t>
+      </w:r>
+      <w:proofErr w:type="spellStart"/>
+      <w:r>
+        <w:rPr>
+          <w:rFonts w:ascii="Times New Roman" w:hAnsi="Times New Roman" w:cs="Times New Roman"/>
+          <w:sz w:val="20"/>
+          <w:szCs w:val="20"/>
+        </w:rPr>
+        <w:t>pcap</w:t>
+      </w:r>
+      <w:proofErr w:type="spellEnd"/>
+      <w:r>
+        <w:rPr>
+          <w:rFonts w:ascii="Times New Roman" w:hAnsi="Times New Roman" w:cs="Times New Roman"/>
+          <w:sz w:val="20"/>
+          <w:szCs w:val="20"/>
+        </w:rPr>
+        <w:t xml:space="preserve"> file that includes the packet you used (named </w:t>
+      </w:r>
+      <w:proofErr w:type="spellStart"/>
+      <w:r>
+        <w:rPr>
+          <w:rFonts w:ascii="Times New Roman" w:hAnsi="Times New Roman" w:cs="Times New Roman"/>
+          <w:sz w:val="20"/>
+          <w:szCs w:val="20"/>
+        </w:rPr>
+        <w:t>groupnameWS</w:t>
+      </w:r>
+      <w:proofErr w:type="spellEnd"/>
+      <w:r>
+        <w:rPr>
+          <w:rFonts w:ascii="Times New Roman" w:hAnsi="Times New Roman" w:cs="Times New Roman"/>
+          <w:sz w:val="20"/>
+          <w:szCs w:val="20"/>
+        </w:rPr>
+        <w:t>)</w:t>
       </w:r>
     </w:p>
     <w:p>
@@ -2516,15 +2904,33 @@
           <w:sz w:val="20"/>
           <w:szCs w:val="20"/>
         </w:rPr>
-        <w:t>you made saved in MS Word named groupname</w:t>
-      </w:r>
-      <w:r>
-        <w:rPr>
-          <w:rFonts w:ascii="Times New Roman" w:hAnsi="Times New Roman" w:cs="Times New Roman"/>
-          <w:sz w:val="20"/>
-          <w:szCs w:val="20"/>
-        </w:rPr>
-        <w:t>Table.</w:t>
+        <w:t xml:space="preserve">you made saved in MS Word named </w:t>
+      </w:r>
+      <w:proofErr w:type="spellStart"/>
+      <w:r>
+        <w:rPr>
+          <w:rFonts w:ascii="Times New Roman" w:hAnsi="Times New Roman" w:cs="Times New Roman"/>
+          <w:sz w:val="20"/>
+          <w:szCs w:val="20"/>
+        </w:rPr>
+        <w:t>groupname</w:t>
+      </w:r>
+      <w:r>
+        <w:rPr>
+          <w:rFonts w:ascii="Times New Roman" w:hAnsi="Times New Roman" w:cs="Times New Roman"/>
+          <w:sz w:val="20"/>
+          <w:szCs w:val="20"/>
+        </w:rPr>
+        <w:t>Table</w:t>
+      </w:r>
+      <w:proofErr w:type="spellEnd"/>
+      <w:r>
+        <w:rPr>
+          <w:rFonts w:ascii="Times New Roman" w:hAnsi="Times New Roman" w:cs="Times New Roman"/>
+          <w:sz w:val="20"/>
+          <w:szCs w:val="20"/>
+        </w:rPr>
+        <w:t>.</w:t>
       </w:r>
       <w:r>
         <w:rPr>
@@ -2568,7 +2974,7 @@
         <v:path o:extrusionok="f" gradientshapeok="t" o:connecttype="rect"/>
         <o:lock v:ext="edit" aspectratio="t"/>
       </v:shapetype>
-      <v:shape id="_x0000_i1027" type="#_x0000_t75" style="width:3in;height:3in" o:bullet="t"/>
+      <v:shape id="_x0000_i1028" type="#_x0000_t75" style="width:3in;height:3in" o:bullet="t"/>
     </w:pict>
   </w:numPicBullet>
   <w:abstractNum w:abstractNumId="0">

</xml_diff>

<commit_message>
-Rename files -Added More Doc -Added part 3 info
</commit_message>
<xml_diff>
--- a/Project 1/cosc650projectf12.docx
+++ b/Project 1/cosc650projectf12.docx
@@ -2009,248 +2009,6 @@
           <w:szCs w:val="20"/>
         </w:rPr>
       </w:pPr>
-      <w:r>
-        <w:rPr>
-          <w:rFonts w:ascii="Times New Roman" w:hAnsi="Times New Roman" w:cs="Times New Roman"/>
-          <w:sz w:val="20"/>
-          <w:szCs w:val="20"/>
-        </w:rPr>
-        <w:t>Submit the output at the client and the server for the following cases</w:t>
-      </w:r>
-      <w:r>
-        <w:rPr>
-          <w:rFonts w:ascii="Times New Roman" w:hAnsi="Times New Roman" w:cs="Times New Roman"/>
-          <w:sz w:val="20"/>
-          <w:szCs w:val="20"/>
-        </w:rPr>
-        <w:t>:</w:t>
-      </w:r>
-    </w:p>
-    <w:p>
-      <w:pPr>
-        <w:spacing w:after="0" w:line="240" w:lineRule="auto"/>
-        <w:ind w:left="-360"/>
-        <w:rPr>
-          <w:rFonts w:ascii="Times New Roman" w:hAnsi="Times New Roman" w:cs="Times New Roman"/>
-          <w:sz w:val="20"/>
-          <w:szCs w:val="20"/>
-        </w:rPr>
-      </w:pPr>
-      <w:r>
-        <w:rPr>
-          <w:rFonts w:ascii="Times New Roman" w:hAnsi="Times New Roman" w:cs="Times New Roman"/>
-          <w:sz w:val="20"/>
-          <w:szCs w:val="20"/>
-        </w:rPr>
-        <w:t>(</w:t>
-      </w:r>
-      <w:proofErr w:type="spellStart"/>
-      <w:r>
-        <w:rPr>
-          <w:rFonts w:ascii="Times New Roman" w:hAnsi="Times New Roman" w:cs="Times New Roman"/>
-          <w:sz w:val="20"/>
-          <w:szCs w:val="20"/>
-        </w:rPr>
-        <w:t>i</w:t>
-      </w:r>
-      <w:proofErr w:type="spellEnd"/>
-      <w:r>
-        <w:rPr>
-          <w:rFonts w:ascii="Times New Roman" w:hAnsi="Times New Roman" w:cs="Times New Roman"/>
-          <w:sz w:val="20"/>
-          <w:szCs w:val="20"/>
-        </w:rPr>
-        <w:t>)</w:t>
-      </w:r>
-      <w:r>
-        <w:rPr>
-          <w:rFonts w:ascii="Times New Roman" w:hAnsi="Times New Roman" w:cs="Times New Roman"/>
-          <w:sz w:val="20"/>
-          <w:szCs w:val="20"/>
-        </w:rPr>
-        <w:t xml:space="preserve"> Specify a time that is large enough so that a timeout does not occur</w:t>
-      </w:r>
-      <w:r>
-        <w:rPr>
-          <w:rFonts w:ascii="Times New Roman" w:hAnsi="Times New Roman" w:cs="Times New Roman"/>
-          <w:sz w:val="20"/>
-          <w:szCs w:val="20"/>
-        </w:rPr>
-        <w:t>.</w:t>
-      </w:r>
-      <w:r>
-        <w:rPr>
-          <w:rFonts w:ascii="Times New Roman" w:hAnsi="Times New Roman" w:cs="Times New Roman"/>
-          <w:sz w:val="20"/>
-          <w:szCs w:val="20"/>
-        </w:rPr>
-        <w:t xml:space="preserve">  </w:t>
-      </w:r>
-      <w:r>
-        <w:rPr>
-          <w:rFonts w:ascii="Times New Roman" w:hAnsi="Times New Roman" w:cs="Times New Roman"/>
-          <w:sz w:val="20"/>
-          <w:szCs w:val="20"/>
-          <w:highlight w:val="yellow"/>
-        </w:rPr>
-        <w:t xml:space="preserve">= </w:t>
-      </w:r>
-      <w:r>
-        <w:rPr>
-          <w:rFonts w:ascii="Times New Roman" w:hAnsi="Times New Roman" w:cs="Times New Roman"/>
-          <w:sz w:val="20"/>
-          <w:szCs w:val="20"/>
-          <w:highlight w:val="yellow"/>
-        </w:rPr>
-        <w:t>100-</w:t>
-      </w:r>
-      <w:r>
-        <w:rPr>
-          <w:rFonts w:ascii="Times New Roman" w:hAnsi="Times New Roman" w:cs="Times New Roman"/>
-          <w:sz w:val="20"/>
-          <w:szCs w:val="20"/>
-          <w:highlight w:val="yellow"/>
-        </w:rPr>
-        <w:t xml:space="preserve">200 </w:t>
-      </w:r>
-      <w:proofErr w:type="spellStart"/>
-      <w:r>
-        <w:rPr>
-          <w:rFonts w:ascii="Times New Roman" w:hAnsi="Times New Roman" w:cs="Times New Roman"/>
-          <w:sz w:val="20"/>
-          <w:szCs w:val="20"/>
-          <w:highlight w:val="yellow"/>
-        </w:rPr>
-        <w:t>ms</w:t>
-      </w:r>
-      <w:proofErr w:type="spellEnd"/>
-    </w:p>
-    <w:p>
-      <w:pPr>
-        <w:spacing w:after="0" w:line="240" w:lineRule="auto"/>
-        <w:ind w:left="-360"/>
-        <w:rPr>
-          <w:rFonts w:ascii="Times New Roman" w:hAnsi="Times New Roman" w:cs="Times New Roman"/>
-          <w:sz w:val="20"/>
-          <w:szCs w:val="20"/>
-        </w:rPr>
-      </w:pPr>
-      <w:r>
-        <w:rPr>
-          <w:rFonts w:ascii="Times New Roman" w:hAnsi="Times New Roman" w:cs="Times New Roman"/>
-          <w:sz w:val="20"/>
-          <w:szCs w:val="20"/>
-        </w:rPr>
-        <w:t xml:space="preserve">(ii) </w:t>
-      </w:r>
-      <w:r>
-        <w:rPr>
-          <w:rFonts w:ascii="Times New Roman" w:hAnsi="Times New Roman" w:cs="Times New Roman"/>
-          <w:sz w:val="20"/>
-          <w:szCs w:val="20"/>
-        </w:rPr>
-        <w:t>Specify a time that is</w:t>
-      </w:r>
-      <w:r>
-        <w:rPr>
-          <w:rFonts w:ascii="Times New Roman" w:hAnsi="Times New Roman" w:cs="Times New Roman"/>
-          <w:sz w:val="20"/>
-          <w:szCs w:val="20"/>
-        </w:rPr>
-        <w:t xml:space="preserve"> small </w:t>
-      </w:r>
-      <w:r>
-        <w:rPr>
-          <w:rFonts w:ascii="Times New Roman" w:hAnsi="Times New Roman" w:cs="Times New Roman"/>
-          <w:sz w:val="20"/>
-          <w:szCs w:val="20"/>
-        </w:rPr>
-        <w:t xml:space="preserve">enough </w:t>
-      </w:r>
-      <w:r>
-        <w:rPr>
-          <w:rFonts w:ascii="Times New Roman" w:hAnsi="Times New Roman" w:cs="Times New Roman"/>
-          <w:sz w:val="20"/>
-          <w:szCs w:val="20"/>
-        </w:rPr>
-        <w:t>so that a timeout occurs</w:t>
-      </w:r>
-      <w:r>
-        <w:rPr>
-          <w:rFonts w:ascii="Times New Roman" w:hAnsi="Times New Roman" w:cs="Times New Roman"/>
-          <w:sz w:val="20"/>
-          <w:szCs w:val="20"/>
-        </w:rPr>
-        <w:t xml:space="preserve"> and the </w:t>
-      </w:r>
-      <w:r>
-        <w:rPr>
-          <w:rFonts w:ascii="Times New Roman" w:hAnsi="Times New Roman" w:cs="Times New Roman"/>
-          <w:sz w:val="20"/>
-          <w:szCs w:val="20"/>
-        </w:rPr>
-        <w:t xml:space="preserve">message </w:t>
-      </w:r>
-      <w:r>
-        <w:rPr>
-          <w:rFonts w:ascii="Times New Roman" w:hAnsi="Times New Roman" w:cs="Times New Roman"/>
-          <w:sz w:val="20"/>
-          <w:szCs w:val="20"/>
-        </w:rPr>
-        <w:t>in a) has to be re</w:t>
-      </w:r>
-      <w:r>
-        <w:rPr>
-          <w:rFonts w:ascii="Times New Roman" w:hAnsi="Times New Roman" w:cs="Times New Roman"/>
-          <w:sz w:val="20"/>
-          <w:szCs w:val="20"/>
-        </w:rPr>
-        <w:t>-</w:t>
-      </w:r>
-      <w:r>
-        <w:rPr>
-          <w:rFonts w:ascii="Times New Roman" w:hAnsi="Times New Roman" w:cs="Times New Roman"/>
-          <w:sz w:val="20"/>
-          <w:szCs w:val="20"/>
-        </w:rPr>
-        <w:t xml:space="preserve">sent </w:t>
-      </w:r>
-      <w:r>
-        <w:rPr>
-          <w:rFonts w:ascii="Times New Roman" w:hAnsi="Times New Roman" w:cs="Times New Roman"/>
-          <w:sz w:val="20"/>
-          <w:szCs w:val="20"/>
-        </w:rPr>
-        <w:t xml:space="preserve">at least </w:t>
-      </w:r>
-      <w:r>
-        <w:rPr>
-          <w:rFonts w:ascii="Times New Roman" w:hAnsi="Times New Roman" w:cs="Times New Roman"/>
-          <w:sz w:val="20"/>
-          <w:szCs w:val="20"/>
-        </w:rPr>
-        <w:t>once.</w:t>
-      </w:r>
-    </w:p>
-    <w:p>
-      <w:pPr>
-        <w:spacing w:after="0" w:line="240" w:lineRule="auto"/>
-        <w:ind w:left="-360"/>
-        <w:rPr>
-          <w:rFonts w:ascii="Times New Roman" w:hAnsi="Times New Roman" w:cs="Times New Roman"/>
-          <w:sz w:val="20"/>
-          <w:szCs w:val="20"/>
-        </w:rPr>
-      </w:pPr>
-      <w:r>
-        <w:rPr>
-          <w:rFonts w:ascii="Times New Roman" w:hAnsi="Times New Roman" w:cs="Times New Roman"/>
-          <w:sz w:val="20"/>
-          <w:szCs w:val="20"/>
-          <w:highlight w:val="yellow"/>
-        </w:rPr>
-        <w:t>= 50</w:t>
-      </w:r>
       <w:bookmarkStart w:id="0" w:name="_GoBack"/>
       <w:bookmarkEnd w:id="0"/>
       <w:r>
@@ -2258,17 +2016,286 @@
           <w:rFonts w:ascii="Times New Roman" w:hAnsi="Times New Roman" w:cs="Times New Roman"/>
           <w:sz w:val="20"/>
           <w:szCs w:val="20"/>
-          <w:highlight w:val="yellow"/>
+        </w:rPr>
+        <w:t>Submit the output at the client and the server for the following cases</w:t>
+      </w:r>
+      <w:r>
+        <w:rPr>
+          <w:rFonts w:ascii="Times New Roman" w:hAnsi="Times New Roman" w:cs="Times New Roman"/>
+          <w:sz w:val="20"/>
+          <w:szCs w:val="20"/>
+        </w:rPr>
+        <w:t>:</w:t>
+      </w:r>
+    </w:p>
+    <w:p>
+      <w:pPr>
+        <w:spacing w:after="0" w:line="240" w:lineRule="auto"/>
+        <w:ind w:left="-360"/>
+        <w:rPr>
+          <w:rFonts w:ascii="Times New Roman" w:hAnsi="Times New Roman" w:cs="Times New Roman"/>
+          <w:sz w:val="20"/>
+          <w:szCs w:val="20"/>
+        </w:rPr>
+      </w:pPr>
+      <w:r>
+        <w:rPr>
+          <w:rFonts w:ascii="Times New Roman" w:hAnsi="Times New Roman" w:cs="Times New Roman"/>
+          <w:sz w:val="20"/>
+          <w:szCs w:val="20"/>
+        </w:rPr>
+        <w:t>(</w:t>
+      </w:r>
+      <w:proofErr w:type="spellStart"/>
+      <w:r>
+        <w:rPr>
+          <w:rFonts w:ascii="Times New Roman" w:hAnsi="Times New Roman" w:cs="Times New Roman"/>
+          <w:sz w:val="20"/>
+          <w:szCs w:val="20"/>
+        </w:rPr>
+        <w:t>i</w:t>
+      </w:r>
+      <w:proofErr w:type="spellEnd"/>
+      <w:r>
+        <w:rPr>
+          <w:rFonts w:ascii="Times New Roman" w:hAnsi="Times New Roman" w:cs="Times New Roman"/>
+          <w:sz w:val="20"/>
+          <w:szCs w:val="20"/>
+        </w:rPr>
+        <w:t>)</w:t>
+      </w:r>
+      <w:r>
+        <w:rPr>
+          <w:rFonts w:ascii="Times New Roman" w:hAnsi="Times New Roman" w:cs="Times New Roman"/>
+          <w:sz w:val="20"/>
+          <w:szCs w:val="20"/>
+        </w:rPr>
+        <w:t xml:space="preserve"> Specify a time that is large enough so that a timeout does not occur</w:t>
+      </w:r>
+      <w:r>
+        <w:rPr>
+          <w:rFonts w:ascii="Times New Roman" w:hAnsi="Times New Roman" w:cs="Times New Roman"/>
+          <w:sz w:val="20"/>
+          <w:szCs w:val="20"/>
+        </w:rPr>
+        <w:t>.</w:t>
+      </w:r>
+      <w:r>
+        <w:rPr>
+          <w:rFonts w:ascii="Times New Roman" w:hAnsi="Times New Roman" w:cs="Times New Roman"/>
+          <w:sz w:val="20"/>
+          <w:szCs w:val="20"/>
+        </w:rPr>
+        <w:t xml:space="preserve">  = </w:t>
+      </w:r>
+      <w:r>
+        <w:rPr>
+          <w:rFonts w:ascii="Times New Roman" w:hAnsi="Times New Roman" w:cs="Times New Roman"/>
+          <w:b/>
+          <w:sz w:val="20"/>
+          <w:szCs w:val="20"/>
+        </w:rPr>
+        <w:t>Between 150</w:t>
+      </w:r>
+      <w:r>
+        <w:rPr>
+          <w:rFonts w:ascii="Times New Roman" w:hAnsi="Times New Roman" w:cs="Times New Roman"/>
+          <w:b/>
+          <w:sz w:val="20"/>
+          <w:szCs w:val="20"/>
+        </w:rPr>
+        <w:t>-</w:t>
+      </w:r>
+      <w:r>
+        <w:rPr>
+          <w:rFonts w:ascii="Times New Roman" w:hAnsi="Times New Roman" w:cs="Times New Roman"/>
+          <w:b/>
+          <w:sz w:val="20"/>
+          <w:szCs w:val="20"/>
+        </w:rPr>
+        <w:t>25</w:t>
+      </w:r>
+      <w:r>
+        <w:rPr>
+          <w:rFonts w:ascii="Times New Roman" w:hAnsi="Times New Roman" w:cs="Times New Roman"/>
+          <w:b/>
+          <w:sz w:val="20"/>
+          <w:szCs w:val="20"/>
+        </w:rPr>
+        <w:t xml:space="preserve">0 </w:t>
+      </w:r>
+      <w:proofErr w:type="spellStart"/>
+      <w:r>
+        <w:rPr>
+          <w:rFonts w:ascii="Times New Roman" w:hAnsi="Times New Roman" w:cs="Times New Roman"/>
+          <w:b/>
+          <w:sz w:val="20"/>
+          <w:szCs w:val="20"/>
+        </w:rPr>
+        <w:t>ms</w:t>
+      </w:r>
+      <w:proofErr w:type="spellEnd"/>
+    </w:p>
+    <w:p>
+      <w:pPr>
+        <w:spacing w:after="0" w:line="240" w:lineRule="auto"/>
+        <w:ind w:left="-360"/>
+        <w:rPr>
+          <w:rFonts w:ascii="Times New Roman" w:hAnsi="Times New Roman" w:cs="Times New Roman"/>
+          <w:sz w:val="20"/>
+          <w:szCs w:val="20"/>
+        </w:rPr>
+      </w:pPr>
+      <w:r>
+        <w:rPr>
+          <w:rFonts w:ascii="Times New Roman" w:hAnsi="Times New Roman" w:cs="Times New Roman"/>
+          <w:sz w:val="20"/>
+          <w:szCs w:val="20"/>
+        </w:rPr>
+        <w:t xml:space="preserve">(ii) </w:t>
+      </w:r>
+      <w:r>
+        <w:rPr>
+          <w:rFonts w:ascii="Times New Roman" w:hAnsi="Times New Roman" w:cs="Times New Roman"/>
+          <w:sz w:val="20"/>
+          <w:szCs w:val="20"/>
+        </w:rPr>
+        <w:t>Specify a time that is</w:t>
+      </w:r>
+      <w:r>
+        <w:rPr>
+          <w:rFonts w:ascii="Times New Roman" w:hAnsi="Times New Roman" w:cs="Times New Roman"/>
+          <w:sz w:val="20"/>
+          <w:szCs w:val="20"/>
+        </w:rPr>
+        <w:t xml:space="preserve"> small </w:t>
+      </w:r>
+      <w:r>
+        <w:rPr>
+          <w:rFonts w:ascii="Times New Roman" w:hAnsi="Times New Roman" w:cs="Times New Roman"/>
+          <w:sz w:val="20"/>
+          <w:szCs w:val="20"/>
+        </w:rPr>
+        <w:t xml:space="preserve">enough </w:t>
+      </w:r>
+      <w:r>
+        <w:rPr>
+          <w:rFonts w:ascii="Times New Roman" w:hAnsi="Times New Roman" w:cs="Times New Roman"/>
+          <w:sz w:val="20"/>
+          <w:szCs w:val="20"/>
+        </w:rPr>
+        <w:t>so that a timeout occurs</w:t>
+      </w:r>
+      <w:r>
+        <w:rPr>
+          <w:rFonts w:ascii="Times New Roman" w:hAnsi="Times New Roman" w:cs="Times New Roman"/>
+          <w:sz w:val="20"/>
+          <w:szCs w:val="20"/>
+        </w:rPr>
+        <w:t xml:space="preserve"> and the </w:t>
+      </w:r>
+      <w:r>
+        <w:rPr>
+          <w:rFonts w:ascii="Times New Roman" w:hAnsi="Times New Roman" w:cs="Times New Roman"/>
+          <w:sz w:val="20"/>
+          <w:szCs w:val="20"/>
+        </w:rPr>
+        <w:t xml:space="preserve">message </w:t>
+      </w:r>
+      <w:r>
+        <w:rPr>
+          <w:rFonts w:ascii="Times New Roman" w:hAnsi="Times New Roman" w:cs="Times New Roman"/>
+          <w:sz w:val="20"/>
+          <w:szCs w:val="20"/>
+        </w:rPr>
+        <w:t>in a) has to be re</w:t>
+      </w:r>
+      <w:r>
+        <w:rPr>
+          <w:rFonts w:ascii="Times New Roman" w:hAnsi="Times New Roman" w:cs="Times New Roman"/>
+          <w:sz w:val="20"/>
+          <w:szCs w:val="20"/>
+        </w:rPr>
+        <w:t>-</w:t>
+      </w:r>
+      <w:r>
+        <w:rPr>
+          <w:rFonts w:ascii="Times New Roman" w:hAnsi="Times New Roman" w:cs="Times New Roman"/>
+          <w:sz w:val="20"/>
+          <w:szCs w:val="20"/>
+        </w:rPr>
+        <w:t xml:space="preserve">sent </w:t>
+      </w:r>
+      <w:r>
+        <w:rPr>
+          <w:rFonts w:ascii="Times New Roman" w:hAnsi="Times New Roman" w:cs="Times New Roman"/>
+          <w:sz w:val="20"/>
+          <w:szCs w:val="20"/>
+        </w:rPr>
+        <w:t xml:space="preserve">at least </w:t>
+      </w:r>
+      <w:r>
+        <w:rPr>
+          <w:rFonts w:ascii="Times New Roman" w:hAnsi="Times New Roman" w:cs="Times New Roman"/>
+          <w:sz w:val="20"/>
+          <w:szCs w:val="20"/>
+        </w:rPr>
+        <w:t>once.</w:t>
+      </w:r>
+    </w:p>
+    <w:p>
+      <w:pPr>
+        <w:spacing w:after="0" w:line="240" w:lineRule="auto"/>
+        <w:ind w:left="-360"/>
+        <w:rPr>
+          <w:rFonts w:ascii="Times New Roman" w:hAnsi="Times New Roman" w:cs="Times New Roman"/>
+          <w:b/>
+          <w:sz w:val="20"/>
+          <w:szCs w:val="20"/>
+        </w:rPr>
+      </w:pPr>
+      <w:r>
+        <w:rPr>
+          <w:rFonts w:ascii="Times New Roman" w:hAnsi="Times New Roman" w:cs="Times New Roman"/>
+          <w:sz w:val="20"/>
+          <w:szCs w:val="20"/>
         </w:rPr>
         <w:t xml:space="preserve"> </w:t>
       </w:r>
+      <w:r>
+        <w:rPr>
+          <w:rFonts w:ascii="Times New Roman" w:hAnsi="Times New Roman" w:cs="Times New Roman"/>
+          <w:b/>
+          <w:sz w:val="20"/>
+          <w:szCs w:val="20"/>
+        </w:rPr>
+        <w:t xml:space="preserve">Less than </w:t>
+      </w:r>
+      <w:r>
+        <w:rPr>
+          <w:rFonts w:ascii="Times New Roman" w:hAnsi="Times New Roman" w:cs="Times New Roman"/>
+          <w:b/>
+          <w:sz w:val="20"/>
+          <w:szCs w:val="20"/>
+        </w:rPr>
+        <w:t>50</w:t>
+      </w:r>
+      <w:r>
+        <w:rPr>
+          <w:rFonts w:ascii="Times New Roman" w:hAnsi="Times New Roman" w:cs="Times New Roman"/>
+          <w:b/>
+          <w:sz w:val="20"/>
+          <w:szCs w:val="20"/>
+        </w:rPr>
+        <w:t xml:space="preserve"> </w:t>
+      </w:r>
       <w:proofErr w:type="spellStart"/>
       <w:r>
         <w:rPr>
           <w:rFonts w:ascii="Times New Roman" w:hAnsi="Times New Roman" w:cs="Times New Roman"/>
-          <w:sz w:val="20"/>
-          <w:szCs w:val="20"/>
-          <w:highlight w:val="yellow"/>
+          <w:b/>
+          <w:sz w:val="20"/>
+          <w:szCs w:val="20"/>
         </w:rPr>
         <w:t>ms</w:t>
       </w:r>
@@ -2974,7 +3001,7 @@
         <v:path o:extrusionok="f" gradientshapeok="t" o:connecttype="rect"/>
         <o:lock v:ext="edit" aspectratio="t"/>
       </v:shapetype>
-      <v:shape id="_x0000_i1028" type="#_x0000_t75" style="width:3in;height:3in" o:bullet="t"/>
+      <v:shape id="_x0000_i1029" type="#_x0000_t75" style="width:3in;height:3in" o:bullet="t"/>
     </w:pict>
   </w:numPicBullet>
   <w:abstractNum w:abstractNumId="0">

</xml_diff>